<commit_message>
habilitar diferente y reforma de los expedientes
</commit_message>
<xml_diff>
--- a/files/templates/estadoAprobado/APROBACION_NUEVOREGLAMENTO-expediente.docx
+++ b/files/templates/estadoAprobado/APROBACION_NUEVOREGLAMENTO-expediente.docx
@@ -1,6 +1,6 @@
 
 <file path=word/document.xml><?xml version="1.0" encoding="utf-8"?>
-<w:document xmlns:wpc="http://schemas.microsoft.com/office/word/2010/wordprocessingCanvas" xmlns:cx="http://schemas.microsoft.com/office/drawing/2014/chartex" xmlns:cx1="http://schemas.microsoft.com/office/drawing/2015/9/8/chartex" xmlns:mc="http://schemas.openxmlformats.org/markup-compatibility/2006" xmlns:o="urn:schemas-microsoft-com:office:office" xmlns:r="http://schemas.openxmlformats.org/officeDocument/2006/relationships" xmlns:m="http://schemas.openxmlformats.org/officeDocument/2006/math" xmlns:v="urn:schemas-microsoft-com:vml" xmlns:wp14="http://schemas.microsoft.com/office/word/2010/wordprocessingDrawing" xmlns:wp="http://schemas.openxmlformats.org/drawingml/2006/wordprocessingDrawing" xmlns:w10="urn:schemas-microsoft-com:office:word" xmlns:w="http://schemas.openxmlformats.org/wordprocessingml/2006/main" xmlns:w14="http://schemas.microsoft.com/office/word/2010/wordml" xmlns:w15="http://schemas.microsoft.com/office/word/2012/wordml" xmlns:w16se="http://schemas.microsoft.com/office/word/2015/wordml/symex" xmlns:wpg="http://schemas.microsoft.com/office/word/2010/wordprocessingGroup" xmlns:wpi="http://schemas.microsoft.com/office/word/2010/wordprocessingInk" xmlns:wne="http://schemas.microsoft.com/office/word/2006/wordml" xmlns:wps="http://schemas.microsoft.com/office/word/2010/wordprocessingShape" mc:Ignorable="w14 w15 w16se wp14">
+<w:document xmlns:wpc="http://schemas.microsoft.com/office/word/2010/wordprocessingCanvas" xmlns:cx="http://schemas.microsoft.com/office/drawing/2014/chartex" xmlns:mc="http://schemas.openxmlformats.org/markup-compatibility/2006" xmlns:o="urn:schemas-microsoft-com:office:office" xmlns:r="http://schemas.openxmlformats.org/officeDocument/2006/relationships" xmlns:m="http://schemas.openxmlformats.org/officeDocument/2006/math" xmlns:v="urn:schemas-microsoft-com:vml" xmlns:wp14="http://schemas.microsoft.com/office/word/2010/wordprocessingDrawing" xmlns:wp="http://schemas.openxmlformats.org/drawingml/2006/wordprocessingDrawing" xmlns:w10="urn:schemas-microsoft-com:office:word" xmlns:w="http://schemas.openxmlformats.org/wordprocessingml/2006/main" xmlns:w14="http://schemas.microsoft.com/office/word/2010/wordml" xmlns:w15="http://schemas.microsoft.com/office/word/2012/wordml" xmlns:w16se="http://schemas.microsoft.com/office/word/2015/wordml/symex" xmlns:wpg="http://schemas.microsoft.com/office/word/2010/wordprocessingGroup" xmlns:wpi="http://schemas.microsoft.com/office/word/2010/wordprocessingInk" xmlns:wne="http://schemas.microsoft.com/office/word/2006/wordml" xmlns:wps="http://schemas.microsoft.com/office/word/2010/wordprocessingShape" mc:Ignorable="w14 w15 w16se wp14">
   <w:background w:color="FFFFFF"/>
   <w:body>
     <w:p>
@@ -124,23 +124,7 @@
           <w:sz w:val="24"/>
           <w:szCs w:val="24"/>
         </w:rPr>
-        <w:t>${</w:t>
-      </w:r>
-      <w:r>
-        <w:rPr>
-          <w:rFonts w:ascii="Times New Roman" w:hAnsi="Times New Roman" w:cs="Times New Roman"/>
-          <w:sz w:val="24"/>
-          <w:szCs w:val="24"/>
-        </w:rPr>
-        <w:t>dias</w:t>
-      </w:r>
-      <w:r>
-        <w:rPr>
-          <w:rFonts w:ascii="Times New Roman" w:hAnsi="Times New Roman" w:cs="Times New Roman"/>
-          <w:sz w:val="24"/>
-          <w:szCs w:val="24"/>
-        </w:rPr>
-        <w:t>_letras}</w:t>
+        <w:t>${dias_letras}</w:t>
       </w:r>
       <w:r>
         <w:rPr>
@@ -156,23 +140,86 @@
           <w:sz w:val="24"/>
           <w:szCs w:val="24"/>
         </w:rPr>
-        <w:t>${</w:t>
-      </w:r>
-      <w:r>
-        <w:rPr>
-          <w:rFonts w:ascii="Times New Roman" w:hAnsi="Times New Roman" w:cs="Times New Roman"/>
-          <w:sz w:val="24"/>
-          <w:szCs w:val="24"/>
-        </w:rPr>
-        <w:t>mes</w:t>
-      </w:r>
-      <w:r>
-        <w:rPr>
-          <w:rFonts w:ascii="Times New Roman" w:hAnsi="Times New Roman" w:cs="Times New Roman"/>
-          <w:sz w:val="24"/>
-          <w:szCs w:val="24"/>
-        </w:rPr>
-        <w:t>_letras}</w:t>
+        <w:t xml:space="preserve">${mes_letras} </w:t>
+      </w:r>
+      <w:r>
+        <w:rPr>
+          <w:rFonts w:ascii="Times New Roman" w:hAnsi="Times New Roman" w:cs="Times New Roman"/>
+          <w:sz w:val="24"/>
+          <w:szCs w:val="24"/>
+        </w:rPr>
+        <w:t xml:space="preserve">del año </w:t>
+      </w:r>
+      <w:r>
+        <w:rPr>
+          <w:rFonts w:ascii="Times New Roman" w:hAnsi="Times New Roman" w:cs="Times New Roman"/>
+          <w:sz w:val="24"/>
+          <w:szCs w:val="24"/>
+        </w:rPr>
+        <w:t>${anio_letras}</w:t>
+      </w:r>
+      <w:r>
+        <w:rPr>
+          <w:rFonts w:ascii="Times New Roman" w:hAnsi="Times New Roman" w:cs="Times New Roman"/>
+          <w:sz w:val="24"/>
+          <w:szCs w:val="24"/>
+        </w:rPr>
+        <w:t>.</w:t>
+      </w:r>
+    </w:p>
+    <w:p>
+      <w:pPr>
+        <w:pStyle w:val="Textosinformato1"/>
+        <w:jc w:val="both"/>
+        <w:rPr>
+          <w:rFonts w:ascii="Times New Roman" w:hAnsi="Times New Roman" w:cs="Times New Roman"/>
+          <w:sz w:val="24"/>
+          <w:szCs w:val="24"/>
+        </w:rPr>
+      </w:pPr>
+    </w:p>
+    <w:p>
+      <w:pPr>
+        <w:pStyle w:val="Textosinformato1"/>
+        <w:ind w:left="1134" w:firstLine="709"/>
+        <w:jc w:val="both"/>
+        <w:rPr>
+          <w:rFonts w:ascii="Times New Roman" w:hAnsi="Times New Roman" w:cs="Times New Roman"/>
+          <w:sz w:val="24"/>
+          <w:szCs w:val="24"/>
+        </w:rPr>
+      </w:pPr>
+      <w:r>
+        <w:rPr>
+          <w:rFonts w:ascii="Times New Roman" w:hAnsi="Times New Roman" w:cs="Times New Roman"/>
+          <w:sz w:val="24"/>
+          <w:szCs w:val="24"/>
+        </w:rPr>
+        <w:t>Vista</w:t>
+      </w:r>
+      <w:r>
+        <w:rPr>
+          <w:rFonts w:ascii="Times New Roman" w:hAnsi="Times New Roman" w:cs="Times New Roman"/>
+          <w:sz w:val="24"/>
+          <w:szCs w:val="24"/>
+        </w:rPr>
+        <w:t xml:space="preserve">s las presentes diligencias promovidas </w:t>
+      </w:r>
+      <w:r>
+        <w:rPr>
+          <w:rFonts w:ascii="Times New Roman" w:hAnsi="Times New Roman" w:cs="Times New Roman"/>
+          <w:sz w:val="24"/>
+          <w:szCs w:val="24"/>
+        </w:rPr>
+        <w:t xml:space="preserve">por </w:t>
+      </w:r>
+      <w:r>
+        <w:rPr>
+          <w:rFonts w:ascii="Times New Roman" w:hAnsi="Times New Roman" w:cs="Times New Roman"/>
+          <w:sz w:val="24"/>
+          <w:szCs w:val="24"/>
+        </w:rPr>
+        <w:t>${pronombre}</w:t>
       </w:r>
       <w:r>
         <w:rPr>
@@ -185,97 +232,59 @@
       <w:r>
         <w:rPr>
           <w:rFonts w:ascii="Times New Roman" w:hAnsi="Times New Roman" w:cs="Times New Roman"/>
-          <w:sz w:val="24"/>
-          <w:szCs w:val="24"/>
-        </w:rPr>
-        <w:t xml:space="preserve">del año </w:t>
-      </w:r>
-      <w:r>
-        <w:rPr>
-          <w:rFonts w:ascii="Times New Roman" w:hAnsi="Times New Roman" w:cs="Times New Roman"/>
-          <w:sz w:val="24"/>
-          <w:szCs w:val="24"/>
-        </w:rPr>
-        <w:t>${</w:t>
-      </w:r>
-      <w:r>
-        <w:rPr>
-          <w:rFonts w:ascii="Times New Roman" w:hAnsi="Times New Roman" w:cs="Times New Roman"/>
-          <w:sz w:val="24"/>
-          <w:szCs w:val="24"/>
-        </w:rPr>
-        <w:t>anio</w:t>
-      </w:r>
-      <w:r>
-        <w:rPr>
-          <w:rFonts w:ascii="Times New Roman" w:hAnsi="Times New Roman" w:cs="Times New Roman"/>
-          <w:sz w:val="24"/>
-          <w:szCs w:val="24"/>
-        </w:rPr>
-        <w:t>_letras}</w:t>
-      </w:r>
-      <w:r>
-        <w:rPr>
-          <w:rFonts w:ascii="Times New Roman" w:hAnsi="Times New Roman" w:cs="Times New Roman"/>
-          <w:sz w:val="24"/>
-          <w:szCs w:val="24"/>
-        </w:rPr>
-        <w:t>.</w:t>
-      </w:r>
-    </w:p>
-    <w:p>
-      <w:pPr>
-        <w:pStyle w:val="Textosinformato1"/>
-        <w:jc w:val="both"/>
-        <w:rPr>
-          <w:rFonts w:ascii="Times New Roman" w:hAnsi="Times New Roman" w:cs="Times New Roman"/>
-          <w:sz w:val="24"/>
-          <w:szCs w:val="24"/>
-        </w:rPr>
-      </w:pPr>
-    </w:p>
-    <w:p>
-      <w:pPr>
-        <w:pStyle w:val="Textosinformato1"/>
-        <w:ind w:left="1134" w:firstLine="709"/>
-        <w:jc w:val="both"/>
-        <w:rPr>
-          <w:rFonts w:ascii="Times New Roman" w:hAnsi="Times New Roman" w:cs="Times New Roman"/>
-          <w:sz w:val="24"/>
-          <w:szCs w:val="24"/>
-        </w:rPr>
-      </w:pPr>
-      <w:r>
-        <w:rPr>
-          <w:rFonts w:ascii="Times New Roman" w:hAnsi="Times New Roman" w:cs="Times New Roman"/>
-          <w:sz w:val="24"/>
-          <w:szCs w:val="24"/>
-        </w:rPr>
-        <w:t>Vista</w:t>
-      </w:r>
-      <w:r>
-        <w:rPr>
-          <w:rFonts w:ascii="Times New Roman" w:hAnsi="Times New Roman" w:cs="Times New Roman"/>
-          <w:sz w:val="24"/>
-          <w:szCs w:val="24"/>
-        </w:rPr>
-        <w:t xml:space="preserve">s las presentes diligencias promovidas </w:t>
-      </w:r>
-      <w:r>
-        <w:rPr>
-          <w:rFonts w:ascii="Times New Roman" w:hAnsi="Times New Roman" w:cs="Times New Roman"/>
-          <w:sz w:val="24"/>
-          <w:szCs w:val="24"/>
-        </w:rPr>
-        <w:t xml:space="preserve">por </w:t>
-      </w:r>
-      <w:r>
-        <w:rPr>
-          <w:rFonts w:ascii="Times New Roman" w:hAnsi="Times New Roman" w:cs="Times New Roman"/>
-          <w:sz w:val="24"/>
-          <w:szCs w:val="24"/>
-        </w:rPr>
-        <w:t>${pronombre}</w:t>
+          <w:b/>
+          <w:sz w:val="24"/>
+          <w:szCs w:val="24"/>
+        </w:rPr>
+        <w:t>${nombre_representante}</w:t>
+      </w:r>
+      <w:r>
+        <w:rPr>
+          <w:rFonts w:ascii="Times New Roman" w:hAnsi="Times New Roman" w:cs="Times New Roman"/>
+          <w:sz w:val="24"/>
+          <w:szCs w:val="24"/>
+        </w:rPr>
+        <w:t xml:space="preserve">, </w:t>
+      </w:r>
+      <w:r>
+        <w:rPr>
+          <w:rFonts w:ascii="Times New Roman" w:hAnsi="Times New Roman" w:cs="Times New Roman"/>
+          <w:sz w:val="24"/>
+          <w:szCs w:val="24"/>
+        </w:rPr>
+        <w:t>en su ca</w:t>
+      </w:r>
+      <w:r>
+        <w:rPr>
+          <w:rFonts w:ascii="Times New Roman" w:hAnsi="Times New Roman" w:cs="Times New Roman"/>
+          <w:sz w:val="24"/>
+          <w:szCs w:val="24"/>
+        </w:rPr>
+        <w:t xml:space="preserve">lidad de </w:t>
+      </w:r>
+      <w:r>
+        <w:rPr>
+          <w:rFonts w:ascii="Times New Roman" w:hAnsi="Times New Roman" w:cs="Times New Roman"/>
+          <w:sz w:val="24"/>
+          <w:szCs w:val="24"/>
+        </w:rPr>
+        <w:t>${cargo_representante}</w:t>
+      </w:r>
+      <w:r>
+        <w:rPr>
+          <w:rFonts w:ascii="Times New Roman" w:hAnsi="Times New Roman" w:cs="Times New Roman"/>
+          <w:sz w:val="24"/>
+          <w:szCs w:val="24"/>
+        </w:rPr>
+        <w:t xml:space="preserve">de la </w:t>
+      </w:r>
+      <w:r>
+        <w:rPr>
+          <w:rFonts w:ascii="Times New Roman" w:hAnsi="Times New Roman" w:cs="Times New Roman"/>
+          <w:sz w:val="24"/>
+          <w:szCs w:val="24"/>
+        </w:rPr>
+        <w:t>${categoria}</w:t>
       </w:r>
       <w:r>
         <w:rPr>
@@ -292,55 +301,80 @@
           <w:sz w:val="24"/>
           <w:szCs w:val="24"/>
         </w:rPr>
-        <w:t>${nombre_representante}</w:t>
-      </w:r>
-      <w:r>
-        <w:rPr>
-          <w:rFonts w:ascii="Times New Roman" w:hAnsi="Times New Roman" w:cs="Times New Roman"/>
-          <w:sz w:val="24"/>
-          <w:szCs w:val="24"/>
-        </w:rPr>
-        <w:t xml:space="preserve">, </w:t>
-      </w:r>
-      <w:r>
-        <w:rPr>
-          <w:rFonts w:ascii="Times New Roman" w:hAnsi="Times New Roman" w:cs="Times New Roman"/>
-          <w:sz w:val="24"/>
-          <w:szCs w:val="24"/>
-        </w:rPr>
-        <w:t>en su ca</w:t>
-      </w:r>
-      <w:r>
-        <w:rPr>
-          <w:rFonts w:ascii="Times New Roman" w:hAnsi="Times New Roman" w:cs="Times New Roman"/>
-          <w:sz w:val="24"/>
-          <w:szCs w:val="24"/>
-        </w:rPr>
-        <w:t xml:space="preserve">lidad de </w:t>
-      </w:r>
-      <w:r>
-        <w:rPr>
-          <w:rFonts w:ascii="Times New Roman" w:hAnsi="Times New Roman" w:cs="Times New Roman"/>
-          <w:sz w:val="24"/>
-          <w:szCs w:val="24"/>
-        </w:rPr>
-        <w:t>${cargo_representante}</w:t>
-      </w:r>
-      <w:r>
-        <w:rPr>
-          <w:rFonts w:ascii="Times New Roman" w:hAnsi="Times New Roman" w:cs="Times New Roman"/>
-          <w:sz w:val="24"/>
-          <w:szCs w:val="24"/>
-        </w:rPr>
-        <w:t xml:space="preserve">de la </w:t>
-      </w:r>
-      <w:r>
-        <w:rPr>
-          <w:rFonts w:ascii="Times New Roman" w:hAnsi="Times New Roman" w:cs="Times New Roman"/>
-          <w:sz w:val="24"/>
-          <w:szCs w:val="24"/>
-        </w:rPr>
-        <w:t>${categoria}</w:t>
+        <w:t>${nombre_empresa}</w:t>
+      </w:r>
+      <w:r>
+        <w:rPr>
+          <w:rFonts w:ascii="Times New Roman" w:hAnsi="Times New Roman" w:cs="Times New Roman"/>
+          <w:sz w:val="24"/>
+          <w:szCs w:val="24"/>
+        </w:rPr>
+        <w:t xml:space="preserve">, que </w:t>
+      </w:r>
+      <w:r>
+        <w:rPr>
+          <w:rFonts w:ascii="Times New Roman" w:hAnsi="Times New Roman" w:cs="Times New Roman"/>
+          <w:sz w:val="24"/>
+          <w:szCs w:val="24"/>
+        </w:rPr>
+        <w:t>podrá a</w:t>
+      </w:r>
+      <w:r>
+        <w:rPr>
+          <w:rFonts w:ascii="Times New Roman" w:hAnsi="Times New Roman" w:cs="Times New Roman"/>
+          <w:sz w:val="24"/>
+          <w:szCs w:val="24"/>
+        </w:rPr>
+        <w:t xml:space="preserve">breviarse </w:t>
+      </w:r>
+      <w:r>
+        <w:rPr>
+          <w:rFonts w:ascii="Times New Roman" w:hAnsi="Times New Roman" w:cs="Times New Roman"/>
+          <w:b/>
+          <w:sz w:val="24"/>
+          <w:szCs w:val="24"/>
+        </w:rPr>
+        <w:t>${abr_empresa}</w:t>
+      </w:r>
+      <w:r>
+        <w:rPr>
+          <w:rFonts w:ascii="Times New Roman" w:hAnsi="Times New Roman" w:cs="Times New Roman"/>
+          <w:sz w:val="24"/>
+          <w:szCs w:val="24"/>
+        </w:rPr>
+        <w:t xml:space="preserve">, del domicilio de </w:t>
+      </w:r>
+      <w:r>
+        <w:rPr>
+          <w:rFonts w:ascii="Times New Roman" w:hAnsi="Times New Roman" w:cs="Times New Roman"/>
+          <w:sz w:val="24"/>
+          <w:szCs w:val="24"/>
+        </w:rPr>
+        <w:t>${dirección_empresa}</w:t>
+      </w:r>
+      <w:r>
+        <w:rPr>
+          <w:rFonts w:ascii="Times New Roman" w:hAnsi="Times New Roman" w:cs="Times New Roman"/>
+          <w:sz w:val="24"/>
+          <w:szCs w:val="24"/>
+        </w:rPr>
+        <w:t xml:space="preserve">, Departamento de </w:t>
+      </w:r>
+      <w:r>
+        <w:rPr>
+          <w:rFonts w:ascii="Times New Roman" w:hAnsi="Times New Roman" w:cs="Times New Roman"/>
+          <w:sz w:val="24"/>
+          <w:szCs w:val="24"/>
+        </w:rPr>
+        <w:t>${muni_empresa}</w:t>
+      </w:r>
+      <w:r>
+        <w:rPr>
+          <w:rFonts w:ascii="Times New Roman" w:hAnsi="Times New Roman" w:cs="Times New Roman"/>
+          <w:sz w:val="24"/>
+          <w:szCs w:val="24"/>
+        </w:rPr>
+        <w:t>; a fin de que se apruebe el Reglamento Interno de Trabajo, que normara las obligaciones</w:t>
       </w:r>
       <w:r>
         <w:rPr>
@@ -353,96 +387,6 @@
       <w:r>
         <w:rPr>
           <w:rFonts w:ascii="Times New Roman" w:hAnsi="Times New Roman" w:cs="Times New Roman"/>
-          <w:b/>
-          <w:sz w:val="24"/>
-          <w:szCs w:val="24"/>
-        </w:rPr>
-        <w:t>${nombre_empresa}</w:t>
-      </w:r>
-      <w:r>
-        <w:rPr>
-          <w:rFonts w:ascii="Times New Roman" w:hAnsi="Times New Roman" w:cs="Times New Roman"/>
-          <w:sz w:val="24"/>
-          <w:szCs w:val="24"/>
-        </w:rPr>
-        <w:t xml:space="preserve">, que </w:t>
-      </w:r>
-      <w:r>
-        <w:rPr>
-          <w:rFonts w:ascii="Times New Roman" w:hAnsi="Times New Roman" w:cs="Times New Roman"/>
-          <w:sz w:val="24"/>
-          <w:szCs w:val="24"/>
-        </w:rPr>
-        <w:t>podrá a</w:t>
-      </w:r>
-      <w:r>
-        <w:rPr>
-          <w:rFonts w:ascii="Times New Roman" w:hAnsi="Times New Roman" w:cs="Times New Roman"/>
-          <w:sz w:val="24"/>
-          <w:szCs w:val="24"/>
-        </w:rPr>
-        <w:t xml:space="preserve">breviarse </w:t>
-      </w:r>
-      <w:r>
-        <w:rPr>
-          <w:rFonts w:ascii="Times New Roman" w:hAnsi="Times New Roman" w:cs="Times New Roman"/>
-          <w:b/>
-          <w:sz w:val="24"/>
-          <w:szCs w:val="24"/>
-        </w:rPr>
-        <w:t>${abr_empresa}</w:t>
-      </w:r>
-      <w:r>
-        <w:rPr>
-          <w:rFonts w:ascii="Times New Roman" w:hAnsi="Times New Roman" w:cs="Times New Roman"/>
-          <w:sz w:val="24"/>
-          <w:szCs w:val="24"/>
-        </w:rPr>
-        <w:t xml:space="preserve">, del domicilio de </w:t>
-      </w:r>
-      <w:r>
-        <w:rPr>
-          <w:rFonts w:ascii="Times New Roman" w:hAnsi="Times New Roman" w:cs="Times New Roman"/>
-          <w:sz w:val="24"/>
-          <w:szCs w:val="24"/>
-        </w:rPr>
-        <w:t>${dirección_empresa}</w:t>
-      </w:r>
-      <w:r>
-        <w:rPr>
-          <w:rFonts w:ascii="Times New Roman" w:hAnsi="Times New Roman" w:cs="Times New Roman"/>
-          <w:sz w:val="24"/>
-          <w:szCs w:val="24"/>
-        </w:rPr>
-        <w:t xml:space="preserve">, Departamento de </w:t>
-      </w:r>
-      <w:r>
-        <w:rPr>
-          <w:rFonts w:ascii="Times New Roman" w:hAnsi="Times New Roman" w:cs="Times New Roman"/>
-          <w:sz w:val="24"/>
-          <w:szCs w:val="24"/>
-        </w:rPr>
-        <w:t>${muni_empresa}</w:t>
-      </w:r>
-      <w:r>
-        <w:rPr>
-          <w:rFonts w:ascii="Times New Roman" w:hAnsi="Times New Roman" w:cs="Times New Roman"/>
-          <w:sz w:val="24"/>
-          <w:szCs w:val="24"/>
-        </w:rPr>
-        <w:t>; a fin de que se apruebe el Reglamento Interno de Trabajo, que normara las obligaciones</w:t>
-      </w:r>
-      <w:r>
-        <w:rPr>
-          <w:rFonts w:ascii="Times New Roman" w:hAnsi="Times New Roman" w:cs="Times New Roman"/>
-          <w:sz w:val="24"/>
-          <w:szCs w:val="24"/>
-        </w:rPr>
-        <w:t xml:space="preserve"> </w:t>
-      </w:r>
-      <w:r>
-        <w:rPr>
-          <w:rFonts w:ascii="Times New Roman" w:hAnsi="Times New Roman" w:cs="Times New Roman"/>
           <w:sz w:val="24"/>
           <w:szCs w:val="24"/>
         </w:rPr>
@@ -455,487 +399,487 @@
           <w:szCs w:val="24"/>
         </w:rPr>
         <w:t>en lo referente a la ejecución y desarrollo del trabajo.</w:t>
-      </w:r>
-    </w:p>
-    <w:p>
-      <w:pPr>
-        <w:pStyle w:val="Textosinformato1"/>
-        <w:ind w:left="1134" w:firstLine="709"/>
-        <w:jc w:val="both"/>
-        <w:rPr>
-          <w:rFonts w:ascii="Times New Roman" w:hAnsi="Times New Roman" w:cs="Times New Roman"/>
-          <w:sz w:val="24"/>
-          <w:szCs w:val="24"/>
-        </w:rPr>
-      </w:pPr>
-    </w:p>
-    <w:p>
-      <w:pPr>
-        <w:pStyle w:val="Textosinformato1"/>
-        <w:ind w:left="1134" w:firstLine="709"/>
-        <w:jc w:val="both"/>
-        <w:rPr>
-          <w:rFonts w:ascii="Times New Roman" w:hAnsi="Times New Roman" w:cs="Times New Roman"/>
-          <w:b/>
-          <w:sz w:val="24"/>
-          <w:szCs w:val="24"/>
-        </w:rPr>
-      </w:pPr>
-      <w:r>
-        <w:rPr>
-          <w:rFonts w:ascii="Times New Roman" w:hAnsi="Times New Roman" w:cs="Times New Roman"/>
-          <w:b/>
-          <w:sz w:val="24"/>
-          <w:szCs w:val="24"/>
-        </w:rPr>
-        <w:t>LEÍDOS LOS AUTOS; Y,</w:t>
-      </w:r>
-    </w:p>
-    <w:p>
-      <w:pPr>
-        <w:pStyle w:val="Textosinformato1"/>
-        <w:ind w:left="1134" w:firstLine="709"/>
-        <w:jc w:val="both"/>
-        <w:rPr>
-          <w:rFonts w:ascii="Times New Roman" w:hAnsi="Times New Roman" w:cs="Times New Roman"/>
-          <w:b/>
-          <w:sz w:val="24"/>
-          <w:szCs w:val="24"/>
-        </w:rPr>
-      </w:pPr>
-      <w:r>
-        <w:rPr>
-          <w:rFonts w:ascii="Times New Roman" w:hAnsi="Times New Roman" w:cs="Times New Roman"/>
-          <w:b/>
-          <w:sz w:val="24"/>
-          <w:szCs w:val="24"/>
-        </w:rPr>
-        <w:t xml:space="preserve">   CONSIDERANDO:</w:t>
-      </w:r>
-      <w:r>
-        <w:rPr>
-          <w:rFonts w:ascii="Times New Roman" w:hAnsi="Times New Roman" w:cs="Times New Roman"/>
-          <w:b/>
-          <w:sz w:val="24"/>
-          <w:szCs w:val="24"/>
-        </w:rPr>
-        <w:t xml:space="preserve"> </w:t>
-      </w:r>
-      <w:r>
-        <w:rPr>
-          <w:rFonts w:ascii="Times New Roman" w:hAnsi="Times New Roman" w:cs="Times New Roman"/>
-          <w:b/>
-          <w:sz w:val="24"/>
-          <w:szCs w:val="24"/>
-        </w:rPr>
-        <w:t xml:space="preserve"> </w:t>
-      </w:r>
-    </w:p>
-    <w:p>
-      <w:pPr>
-        <w:pStyle w:val="Textosinformato1"/>
-        <w:ind w:left="1134" w:firstLine="709"/>
-        <w:jc w:val="both"/>
-        <w:rPr>
-          <w:rFonts w:ascii="Times New Roman" w:hAnsi="Times New Roman" w:cs="Times New Roman"/>
-          <w:b/>
-          <w:sz w:val="24"/>
-          <w:szCs w:val="24"/>
-        </w:rPr>
-      </w:pPr>
-    </w:p>
-    <w:p>
-      <w:pPr>
-        <w:pStyle w:val="Textosinformato1"/>
-        <w:ind w:left="1134" w:firstLine="708"/>
-        <w:jc w:val="both"/>
-        <w:rPr>
-          <w:rFonts w:ascii="Times New Roman" w:hAnsi="Times New Roman" w:cs="Times New Roman"/>
-          <w:sz w:val="24"/>
-          <w:szCs w:val="24"/>
-        </w:rPr>
-      </w:pPr>
-      <w:r>
-        <w:rPr>
-          <w:rFonts w:ascii="Times New Roman" w:hAnsi="Times New Roman" w:cs="Times New Roman"/>
-          <w:sz w:val="24"/>
-          <w:szCs w:val="24"/>
-        </w:rPr>
-        <w:t>Que una vez realizado el estudio respectivo al proyecto de Reglamento Interno de Trabajo presentado, se determinó que el mismo es conforme a lo dispuesto por el Código de Trabajo y no contiene omisiones, deficiencias o contravenciones a las Leyes Laborales, al orden público ni a las buenas costumbres.</w:t>
-      </w:r>
-    </w:p>
-    <w:p>
-      <w:pPr>
-        <w:pStyle w:val="Textosinformato1"/>
-        <w:ind w:left="1134" w:firstLine="709"/>
-        <w:jc w:val="both"/>
-        <w:rPr>
-          <w:rFonts w:ascii="Times New Roman" w:hAnsi="Times New Roman" w:cs="Times New Roman"/>
-          <w:sz w:val="24"/>
-          <w:szCs w:val="24"/>
-        </w:rPr>
-      </w:pPr>
-    </w:p>
-    <w:p>
-      <w:pPr>
-        <w:pStyle w:val="Textosinformato1"/>
-        <w:ind w:left="1134" w:firstLine="709"/>
-        <w:jc w:val="both"/>
-        <w:rPr>
-          <w:rFonts w:ascii="Times New Roman" w:hAnsi="Times New Roman" w:cs="Times New Roman"/>
-          <w:sz w:val="24"/>
-          <w:szCs w:val="24"/>
-        </w:rPr>
-      </w:pPr>
-    </w:p>
-    <w:p>
-      <w:pPr>
-        <w:pStyle w:val="Textosinformato1"/>
-        <w:ind w:left="1134" w:firstLine="709"/>
-        <w:jc w:val="both"/>
-        <w:rPr>
-          <w:rFonts w:ascii="Times New Roman" w:hAnsi="Times New Roman" w:cs="Times New Roman"/>
-          <w:b/>
-          <w:sz w:val="24"/>
-          <w:szCs w:val="24"/>
-        </w:rPr>
-      </w:pPr>
-      <w:r>
-        <w:rPr>
-          <w:rFonts w:ascii="Times New Roman" w:hAnsi="Times New Roman" w:cs="Times New Roman"/>
-          <w:b/>
-          <w:sz w:val="24"/>
-          <w:szCs w:val="24"/>
-        </w:rPr>
-        <w:t xml:space="preserve">POR TANTO: </w:t>
-      </w:r>
-      <w:r>
-        <w:rPr>
-          <w:rFonts w:ascii="Times New Roman" w:hAnsi="Times New Roman" w:cs="Times New Roman"/>
-          <w:sz w:val="24"/>
-          <w:szCs w:val="24"/>
-        </w:rPr>
-        <w:t xml:space="preserve">Con base en lo antes expuesto y de conformidad a los artículos 302 al 306 del Código de Trabajo, </w:t>
-      </w:r>
-      <w:r>
-        <w:rPr>
-          <w:rFonts w:ascii="Times New Roman" w:hAnsi="Times New Roman" w:cs="Times New Roman"/>
-          <w:sz w:val="24"/>
-          <w:szCs w:val="24"/>
-        </w:rPr>
-        <w:t xml:space="preserve">esta Dirección General </w:t>
-      </w:r>
-      <w:r>
-        <w:rPr>
-          <w:rFonts w:ascii="Times New Roman" w:hAnsi="Times New Roman" w:cs="Times New Roman"/>
-          <w:b/>
-          <w:sz w:val="24"/>
-          <w:szCs w:val="24"/>
-        </w:rPr>
-        <w:t>RESUELVE:</w:t>
-      </w:r>
-    </w:p>
-    <w:p>
-      <w:pPr>
-        <w:pStyle w:val="Textosinformato1"/>
-        <w:ind w:left="1134" w:firstLine="709"/>
-        <w:jc w:val="both"/>
-        <w:rPr>
-          <w:rFonts w:ascii="Times New Roman" w:hAnsi="Times New Roman" w:cs="Times New Roman"/>
-          <w:b/>
-          <w:sz w:val="24"/>
-          <w:szCs w:val="24"/>
-        </w:rPr>
-      </w:pPr>
-    </w:p>
-    <w:p>
-      <w:pPr>
-        <w:pStyle w:val="Textosinformato1"/>
-        <w:ind w:left="1134" w:firstLine="709"/>
-        <w:jc w:val="both"/>
-        <w:rPr>
-          <w:rFonts w:ascii="Times New Roman" w:hAnsi="Times New Roman" w:cs="Times New Roman"/>
-          <w:b/>
-          <w:sz w:val="24"/>
-          <w:szCs w:val="24"/>
-        </w:rPr>
-      </w:pPr>
-    </w:p>
-    <w:p>
-      <w:pPr>
-        <w:pStyle w:val="Textosinformato1"/>
-        <w:ind w:left="1134"/>
-        <w:jc w:val="both"/>
-        <w:rPr>
-          <w:rFonts w:ascii="Times New Roman" w:hAnsi="Times New Roman" w:cs="Times New Roman"/>
-          <w:sz w:val="24"/>
-          <w:szCs w:val="24"/>
-        </w:rPr>
-      </w:pPr>
-      <w:r>
-        <w:rPr>
-          <w:rFonts w:ascii="Times New Roman" w:hAnsi="Times New Roman" w:cs="Times New Roman"/>
-          <w:b/>
-          <w:sz w:val="24"/>
-          <w:szCs w:val="24"/>
-        </w:rPr>
-        <w:t>APRUEBESE</w:t>
-      </w:r>
-      <w:r>
-        <w:rPr>
-          <w:rFonts w:ascii="Times New Roman" w:hAnsi="Times New Roman" w:cs="Times New Roman"/>
-          <w:sz w:val="24"/>
-          <w:szCs w:val="24"/>
-        </w:rPr>
-        <w:t xml:space="preserve"> </w:t>
-      </w:r>
-      <w:r>
-        <w:rPr>
-          <w:rFonts w:ascii="Times New Roman" w:hAnsi="Times New Roman" w:cs="Times New Roman"/>
-          <w:sz w:val="24"/>
-          <w:szCs w:val="24"/>
-        </w:rPr>
-        <w:t xml:space="preserve">el Reglamento Interno de Trabajo de la </w:t>
-      </w:r>
-      <w:r>
-        <w:rPr>
-          <w:rFonts w:ascii="Times New Roman" w:hAnsi="Times New Roman" w:cs="Times New Roman"/>
-          <w:sz w:val="24"/>
-          <w:szCs w:val="24"/>
-        </w:rPr>
-        <w:t>${</w:t>
-      </w:r>
-      <w:r>
-        <w:rPr>
-          <w:rFonts w:ascii="Times New Roman" w:hAnsi="Times New Roman" w:cs="Times New Roman"/>
-          <w:sz w:val="24"/>
-          <w:szCs w:val="24"/>
-        </w:rPr>
-        <w:t>tipo_persona</w:t>
-      </w:r>
-      <w:r>
-        <w:rPr>
-          <w:rFonts w:ascii="Times New Roman" w:hAnsi="Times New Roman" w:cs="Times New Roman"/>
-          <w:sz w:val="24"/>
-          <w:szCs w:val="24"/>
-        </w:rPr>
-        <w:t xml:space="preserve">} </w:t>
-      </w:r>
-      <w:r>
-        <w:rPr>
-          <w:rFonts w:ascii="Times New Roman" w:hAnsi="Times New Roman" w:cs="Times New Roman"/>
-          <w:b/>
-          <w:sz w:val="24"/>
-          <w:szCs w:val="24"/>
-        </w:rPr>
-        <w:t>${nombre_empresa}</w:t>
-      </w:r>
-      <w:r>
-        <w:rPr>
-          <w:rFonts w:ascii="Times New Roman" w:hAnsi="Times New Roman" w:cs="Times New Roman"/>
-          <w:b/>
-          <w:sz w:val="24"/>
-          <w:szCs w:val="24"/>
-        </w:rPr>
-        <w:t>,</w:t>
-      </w:r>
-      <w:r>
-        <w:rPr>
-          <w:rFonts w:ascii="Times New Roman" w:hAnsi="Times New Roman" w:cs="Times New Roman"/>
-          <w:sz w:val="24"/>
-          <w:szCs w:val="24"/>
-        </w:rPr>
-        <w:t xml:space="preserve"> </w:t>
-      </w:r>
-      <w:r>
-        <w:rPr>
-          <w:rFonts w:ascii="Times New Roman" w:hAnsi="Times New Roman" w:cs="Times New Roman"/>
-          <w:b/>
-          <w:sz w:val="24"/>
-          <w:szCs w:val="24"/>
-        </w:rPr>
-        <w:t>que podrá abreviarse</w:t>
-      </w:r>
-      <w:r>
-        <w:rPr>
-          <w:rFonts w:ascii="Times New Roman" w:hAnsi="Times New Roman" w:cs="Times New Roman"/>
-          <w:sz w:val="24"/>
-          <w:szCs w:val="24"/>
-        </w:rPr>
-        <w:t xml:space="preserve"> </w:t>
-      </w:r>
-      <w:r>
-        <w:rPr>
-          <w:rFonts w:ascii="Times New Roman" w:hAnsi="Times New Roman" w:cs="Times New Roman"/>
-          <w:b/>
-          <w:sz w:val="24"/>
-          <w:szCs w:val="24"/>
-        </w:rPr>
-        <w:t>${abr_empresa}</w:t>
-      </w:r>
-      <w:r>
-        <w:rPr>
-          <w:rFonts w:ascii="Times New Roman" w:hAnsi="Times New Roman" w:cs="Times New Roman"/>
-          <w:sz w:val="24"/>
-          <w:szCs w:val="24"/>
-        </w:rPr>
-        <w:t xml:space="preserve">, </w:t>
-      </w:r>
-      <w:r>
-        <w:rPr>
-          <w:rFonts w:ascii="Times New Roman" w:hAnsi="Times New Roman" w:cs="Times New Roman"/>
-          <w:sz w:val="24"/>
-          <w:szCs w:val="24"/>
-        </w:rPr>
-        <w:t xml:space="preserve">el cual consta </w:t>
-      </w:r>
-      <w:r>
-        <w:rPr>
-          <w:rFonts w:ascii="Times New Roman" w:hAnsi="Times New Roman" w:cs="Times New Roman"/>
-          <w:sz w:val="24"/>
-          <w:szCs w:val="24"/>
-        </w:rPr>
-        <w:t>${contenido}</w:t>
-      </w:r>
-      <w:r>
-        <w:rPr>
-          <w:rFonts w:ascii="Times New Roman" w:hAnsi="Times New Roman" w:cs="Times New Roman"/>
-          <w:sz w:val="24"/>
-          <w:szCs w:val="24"/>
-        </w:rPr>
-        <w:t xml:space="preserve">, todos los cuales han sido estampados con el sello que dice: </w:t>
-      </w:r>
-      <w:r>
-        <w:rPr>
-          <w:rFonts w:ascii="Times New Roman" w:hAnsi="Times New Roman" w:cs="Times New Roman"/>
-          <w:b/>
-          <w:sz w:val="24"/>
-          <w:szCs w:val="24"/>
-        </w:rPr>
-        <w:t>“APROBADO DIRECCION GENERAL DE TRABAJO”</w:t>
-      </w:r>
-      <w:r>
-        <w:rPr>
-          <w:rFonts w:ascii="Times New Roman" w:hAnsi="Times New Roman" w:cs="Times New Roman"/>
-          <w:sz w:val="24"/>
-          <w:szCs w:val="24"/>
-        </w:rPr>
-        <w:t>.</w:t>
-      </w:r>
-      <w:r>
-        <w:rPr>
-          <w:rFonts w:ascii="Times New Roman" w:hAnsi="Times New Roman" w:cs="Times New Roman"/>
-          <w:sz w:val="24"/>
-          <w:szCs w:val="24"/>
-        </w:rPr>
-        <w:t xml:space="preserve"> </w:t>
-      </w:r>
-      <w:r>
-        <w:rPr>
-          <w:rFonts w:ascii="Times New Roman" w:hAnsi="Times New Roman" w:cs="Times New Roman"/>
-          <w:sz w:val="24"/>
-          <w:szCs w:val="24"/>
-        </w:rPr>
-        <w:t>En consecuencia, transcríbase esta resolución al interesado y a la Dirección General de Inspección de Trabajo, devolviéndole al peticionario dos ejemplares de dicho Reglamento, a fin de darle cumplimiento al Artículo 306 del código de Trabajo.</w:t>
-      </w:r>
-    </w:p>
-    <w:p>
-      <w:pPr>
-        <w:pStyle w:val="Textosinformato1"/>
-        <w:ind w:left="1134"/>
-        <w:jc w:val="both"/>
-        <w:rPr>
-          <w:rFonts w:ascii="Times New Roman" w:hAnsi="Times New Roman" w:cs="Times New Roman"/>
-          <w:sz w:val="24"/>
-          <w:szCs w:val="24"/>
-        </w:rPr>
-      </w:pPr>
-    </w:p>
-    <w:p>
-      <w:pPr>
-        <w:pStyle w:val="Textosinformato1"/>
-        <w:ind w:left="1134"/>
-        <w:jc w:val="both"/>
-        <w:rPr>
-          <w:rFonts w:ascii="Times New Roman" w:hAnsi="Times New Roman" w:cs="Times New Roman"/>
-          <w:sz w:val="24"/>
-          <w:szCs w:val="24"/>
-        </w:rPr>
-      </w:pPr>
-    </w:p>
-    <w:p>
-      <w:pPr>
-        <w:pStyle w:val="Textosinformato1"/>
-        <w:ind w:left="1134"/>
-        <w:jc w:val="both"/>
-        <w:rPr>
-          <w:rFonts w:ascii="Times New Roman" w:hAnsi="Times New Roman" w:cs="Times New Roman"/>
-          <w:sz w:val="24"/>
-          <w:szCs w:val="24"/>
-        </w:rPr>
-      </w:pPr>
-    </w:p>
-    <w:p>
-      <w:pPr>
-        <w:pStyle w:val="Textosinformato1"/>
-        <w:ind w:left="1134"/>
-        <w:jc w:val="both"/>
-        <w:rPr>
-          <w:rFonts w:ascii="Times New Roman" w:hAnsi="Times New Roman" w:cs="Times New Roman"/>
-          <w:sz w:val="24"/>
-          <w:szCs w:val="24"/>
-        </w:rPr>
-      </w:pPr>
-    </w:p>
-    <w:p>
-      <w:pPr>
-        <w:pStyle w:val="Textosinformato1"/>
-        <w:jc w:val="right"/>
-        <w:rPr>
-          <w:rFonts w:ascii="Times New Roman" w:hAnsi="Times New Roman" w:cs="Times New Roman"/>
-          <w:b/>
-          <w:sz w:val="24"/>
-          <w:szCs w:val="24"/>
-        </w:rPr>
-      </w:pPr>
-      <w:r>
-        <w:rPr>
-          <w:rFonts w:ascii="Times New Roman" w:hAnsi="Times New Roman" w:cs="Times New Roman"/>
-          <w:b/>
-          <w:sz w:val="24"/>
-          <w:szCs w:val="24"/>
-        </w:rPr>
-        <w:t>${</w:t>
-      </w:r>
-      <w:r>
-        <w:rPr>
-          <w:rFonts w:ascii="Times New Roman" w:hAnsi="Times New Roman" w:cs="Times New Roman"/>
-          <w:b/>
-          <w:sz w:val="24"/>
-          <w:szCs w:val="24"/>
-        </w:rPr>
-        <w:t>estudio_diretor</w:t>
-      </w:r>
-      <w:r>
-        <w:rPr>
-          <w:rFonts w:ascii="Times New Roman" w:hAnsi="Times New Roman" w:cs="Times New Roman"/>
-          <w:b/>
-          <w:sz w:val="24"/>
-          <w:szCs w:val="24"/>
-        </w:rPr>
-        <w:t>} ${</w:t>
-      </w:r>
-      <w:r>
-        <w:rPr>
-          <w:rFonts w:ascii="Times New Roman" w:hAnsi="Times New Roman" w:cs="Times New Roman"/>
-          <w:b/>
-          <w:sz w:val="24"/>
-          <w:szCs w:val="24"/>
-        </w:rPr>
-        <w:t>nombre_director</w:t>
       </w:r>
       <w:bookmarkStart w:id="0" w:name="_GoBack"/>
       <w:bookmarkEnd w:id="0"/>
+    </w:p>
+    <w:p>
+      <w:pPr>
+        <w:pStyle w:val="Textosinformato1"/>
+        <w:ind w:left="1134" w:firstLine="709"/>
+        <w:jc w:val="both"/>
+        <w:rPr>
+          <w:rFonts w:ascii="Times New Roman" w:hAnsi="Times New Roman" w:cs="Times New Roman"/>
+          <w:sz w:val="24"/>
+          <w:szCs w:val="24"/>
+        </w:rPr>
+      </w:pPr>
+    </w:p>
+    <w:p>
+      <w:pPr>
+        <w:pStyle w:val="Textosinformato1"/>
+        <w:ind w:left="1134" w:firstLine="709"/>
+        <w:jc w:val="both"/>
+        <w:rPr>
+          <w:rFonts w:ascii="Times New Roman" w:hAnsi="Times New Roman" w:cs="Times New Roman"/>
+          <w:b/>
+          <w:sz w:val="24"/>
+          <w:szCs w:val="24"/>
+        </w:rPr>
+      </w:pPr>
+      <w:r>
+        <w:rPr>
+          <w:rFonts w:ascii="Times New Roman" w:hAnsi="Times New Roman" w:cs="Times New Roman"/>
+          <w:b/>
+          <w:sz w:val="24"/>
+          <w:szCs w:val="24"/>
+        </w:rPr>
+        <w:t>LEÍDOS LOS AUTOS; Y,</w:t>
+      </w:r>
+    </w:p>
+    <w:p>
+      <w:pPr>
+        <w:pStyle w:val="Textosinformato1"/>
+        <w:ind w:left="1134" w:firstLine="709"/>
+        <w:jc w:val="both"/>
+        <w:rPr>
+          <w:rFonts w:ascii="Times New Roman" w:hAnsi="Times New Roman" w:cs="Times New Roman"/>
+          <w:b/>
+          <w:sz w:val="24"/>
+          <w:szCs w:val="24"/>
+        </w:rPr>
+      </w:pPr>
+      <w:r>
+        <w:rPr>
+          <w:rFonts w:ascii="Times New Roman" w:hAnsi="Times New Roman" w:cs="Times New Roman"/>
+          <w:b/>
+          <w:sz w:val="24"/>
+          <w:szCs w:val="24"/>
+        </w:rPr>
+        <w:t xml:space="preserve">   CONSIDERANDO:</w:t>
+      </w:r>
+      <w:r>
+        <w:rPr>
+          <w:rFonts w:ascii="Times New Roman" w:hAnsi="Times New Roman" w:cs="Times New Roman"/>
+          <w:b/>
+          <w:sz w:val="24"/>
+          <w:szCs w:val="24"/>
+        </w:rPr>
+        <w:t xml:space="preserve"> </w:t>
+      </w:r>
+      <w:r>
+        <w:rPr>
+          <w:rFonts w:ascii="Times New Roman" w:hAnsi="Times New Roman" w:cs="Times New Roman"/>
+          <w:b/>
+          <w:sz w:val="24"/>
+          <w:szCs w:val="24"/>
+        </w:rPr>
+        <w:t xml:space="preserve"> </w:t>
+      </w:r>
+    </w:p>
+    <w:p>
+      <w:pPr>
+        <w:pStyle w:val="Textosinformato1"/>
+        <w:ind w:left="1134" w:firstLine="709"/>
+        <w:jc w:val="both"/>
+        <w:rPr>
+          <w:rFonts w:ascii="Times New Roman" w:hAnsi="Times New Roman" w:cs="Times New Roman"/>
+          <w:b/>
+          <w:sz w:val="24"/>
+          <w:szCs w:val="24"/>
+        </w:rPr>
+      </w:pPr>
+    </w:p>
+    <w:p>
+      <w:pPr>
+        <w:pStyle w:val="Textosinformato1"/>
+        <w:ind w:left="1134" w:firstLine="708"/>
+        <w:jc w:val="both"/>
+        <w:rPr>
+          <w:rFonts w:ascii="Times New Roman" w:hAnsi="Times New Roman" w:cs="Times New Roman"/>
+          <w:sz w:val="24"/>
+          <w:szCs w:val="24"/>
+        </w:rPr>
+      </w:pPr>
+      <w:r>
+        <w:rPr>
+          <w:rFonts w:ascii="Times New Roman" w:hAnsi="Times New Roman" w:cs="Times New Roman"/>
+          <w:sz w:val="24"/>
+          <w:szCs w:val="24"/>
+        </w:rPr>
+        <w:t>Que una vez realizado el estudio respectivo al proyecto de Reglamento Interno de Trabajo presentado, se determinó que el mismo es conforme a lo dispuesto por el Código de Trabajo y no contiene omisiones, deficiencias o contravenciones a las Leyes Laborales, al orden público ni a las buenas costumbres.</w:t>
+      </w:r>
+    </w:p>
+    <w:p>
+      <w:pPr>
+        <w:pStyle w:val="Textosinformato1"/>
+        <w:ind w:left="1134" w:firstLine="709"/>
+        <w:jc w:val="both"/>
+        <w:rPr>
+          <w:rFonts w:ascii="Times New Roman" w:hAnsi="Times New Roman" w:cs="Times New Roman"/>
+          <w:sz w:val="24"/>
+          <w:szCs w:val="24"/>
+        </w:rPr>
+      </w:pPr>
+    </w:p>
+    <w:p>
+      <w:pPr>
+        <w:pStyle w:val="Textosinformato1"/>
+        <w:ind w:left="1134" w:firstLine="709"/>
+        <w:jc w:val="both"/>
+        <w:rPr>
+          <w:rFonts w:ascii="Times New Roman" w:hAnsi="Times New Roman" w:cs="Times New Roman"/>
+          <w:sz w:val="24"/>
+          <w:szCs w:val="24"/>
+        </w:rPr>
+      </w:pPr>
+    </w:p>
+    <w:p>
+      <w:pPr>
+        <w:pStyle w:val="Textosinformato1"/>
+        <w:ind w:left="1134" w:firstLine="709"/>
+        <w:jc w:val="both"/>
+        <w:rPr>
+          <w:rFonts w:ascii="Times New Roman" w:hAnsi="Times New Roman" w:cs="Times New Roman"/>
+          <w:b/>
+          <w:sz w:val="24"/>
+          <w:szCs w:val="24"/>
+        </w:rPr>
+      </w:pPr>
+      <w:r>
+        <w:rPr>
+          <w:rFonts w:ascii="Times New Roman" w:hAnsi="Times New Roman" w:cs="Times New Roman"/>
+          <w:b/>
+          <w:sz w:val="24"/>
+          <w:szCs w:val="24"/>
+        </w:rPr>
+        <w:t xml:space="preserve">POR TANTO: </w:t>
+      </w:r>
+      <w:r>
+        <w:rPr>
+          <w:rFonts w:ascii="Times New Roman" w:hAnsi="Times New Roman" w:cs="Times New Roman"/>
+          <w:sz w:val="24"/>
+          <w:szCs w:val="24"/>
+        </w:rPr>
+        <w:t xml:space="preserve">Con base en lo antes expuesto y de conformidad a los artículos 302 al 306 del Código de Trabajo, </w:t>
+      </w:r>
+      <w:r>
+        <w:rPr>
+          <w:rFonts w:ascii="Times New Roman" w:hAnsi="Times New Roman" w:cs="Times New Roman"/>
+          <w:sz w:val="24"/>
+          <w:szCs w:val="24"/>
+        </w:rPr>
+        <w:t xml:space="preserve">esta Dirección General </w:t>
+      </w:r>
+      <w:r>
+        <w:rPr>
+          <w:rFonts w:ascii="Times New Roman" w:hAnsi="Times New Roman" w:cs="Times New Roman"/>
+          <w:b/>
+          <w:sz w:val="24"/>
+          <w:szCs w:val="24"/>
+        </w:rPr>
+        <w:t>RESUELVE:</w:t>
+      </w:r>
+    </w:p>
+    <w:p>
+      <w:pPr>
+        <w:pStyle w:val="Textosinformato1"/>
+        <w:ind w:left="1134" w:firstLine="709"/>
+        <w:jc w:val="both"/>
+        <w:rPr>
+          <w:rFonts w:ascii="Times New Roman" w:hAnsi="Times New Roman" w:cs="Times New Roman"/>
+          <w:b/>
+          <w:sz w:val="24"/>
+          <w:szCs w:val="24"/>
+        </w:rPr>
+      </w:pPr>
+    </w:p>
+    <w:p>
+      <w:pPr>
+        <w:pStyle w:val="Textosinformato1"/>
+        <w:ind w:left="1134" w:firstLine="709"/>
+        <w:jc w:val="both"/>
+        <w:rPr>
+          <w:rFonts w:ascii="Times New Roman" w:hAnsi="Times New Roman" w:cs="Times New Roman"/>
+          <w:b/>
+          <w:sz w:val="24"/>
+          <w:szCs w:val="24"/>
+        </w:rPr>
+      </w:pPr>
+    </w:p>
+    <w:p>
+      <w:pPr>
+        <w:pStyle w:val="Textosinformato1"/>
+        <w:ind w:left="1134"/>
+        <w:jc w:val="both"/>
+        <w:rPr>
+          <w:rFonts w:ascii="Times New Roman" w:hAnsi="Times New Roman" w:cs="Times New Roman"/>
+          <w:sz w:val="24"/>
+          <w:szCs w:val="24"/>
+        </w:rPr>
+      </w:pPr>
+      <w:r>
+        <w:rPr>
+          <w:rFonts w:ascii="Times New Roman" w:hAnsi="Times New Roman" w:cs="Times New Roman"/>
+          <w:b/>
+          <w:sz w:val="24"/>
+          <w:szCs w:val="24"/>
+        </w:rPr>
+        <w:t>APRUEBESE</w:t>
+      </w:r>
+      <w:r>
+        <w:rPr>
+          <w:rFonts w:ascii="Times New Roman" w:hAnsi="Times New Roman" w:cs="Times New Roman"/>
+          <w:sz w:val="24"/>
+          <w:szCs w:val="24"/>
+        </w:rPr>
+        <w:t xml:space="preserve"> </w:t>
+      </w:r>
+      <w:r>
+        <w:rPr>
+          <w:rFonts w:ascii="Times New Roman" w:hAnsi="Times New Roman" w:cs="Times New Roman"/>
+          <w:sz w:val="24"/>
+          <w:szCs w:val="24"/>
+        </w:rPr>
+        <w:t xml:space="preserve">el Reglamento Interno de Trabajo de la </w:t>
+      </w:r>
+      <w:r>
+        <w:rPr>
+          <w:rFonts w:ascii="Times New Roman" w:hAnsi="Times New Roman" w:cs="Times New Roman"/>
+          <w:sz w:val="24"/>
+          <w:szCs w:val="24"/>
+        </w:rPr>
+        <w:t>${</w:t>
+      </w:r>
+      <w:r>
+        <w:rPr>
+          <w:rFonts w:ascii="Times New Roman" w:hAnsi="Times New Roman" w:cs="Times New Roman"/>
+          <w:sz w:val="24"/>
+          <w:szCs w:val="24"/>
+        </w:rPr>
+        <w:t>tipo_persona</w:t>
+      </w:r>
+      <w:r>
+        <w:rPr>
+          <w:rFonts w:ascii="Times New Roman" w:hAnsi="Times New Roman" w:cs="Times New Roman"/>
+          <w:sz w:val="24"/>
+          <w:szCs w:val="24"/>
+        </w:rPr>
+        <w:t xml:space="preserve">} </w:t>
+      </w:r>
+      <w:r>
+        <w:rPr>
+          <w:rFonts w:ascii="Times New Roman" w:hAnsi="Times New Roman" w:cs="Times New Roman"/>
+          <w:b/>
+          <w:sz w:val="24"/>
+          <w:szCs w:val="24"/>
+        </w:rPr>
+        <w:t>${nombre_empresa}</w:t>
+      </w:r>
+      <w:r>
+        <w:rPr>
+          <w:rFonts w:ascii="Times New Roman" w:hAnsi="Times New Roman" w:cs="Times New Roman"/>
+          <w:b/>
+          <w:sz w:val="24"/>
+          <w:szCs w:val="24"/>
+        </w:rPr>
+        <w:t>,</w:t>
+      </w:r>
+      <w:r>
+        <w:rPr>
+          <w:rFonts w:ascii="Times New Roman" w:hAnsi="Times New Roman" w:cs="Times New Roman"/>
+          <w:sz w:val="24"/>
+          <w:szCs w:val="24"/>
+        </w:rPr>
+        <w:t xml:space="preserve"> </w:t>
+      </w:r>
+      <w:r>
+        <w:rPr>
+          <w:rFonts w:ascii="Times New Roman" w:hAnsi="Times New Roman" w:cs="Times New Roman"/>
+          <w:b/>
+          <w:sz w:val="24"/>
+          <w:szCs w:val="24"/>
+        </w:rPr>
+        <w:t>que podrá abreviarse</w:t>
+      </w:r>
+      <w:r>
+        <w:rPr>
+          <w:rFonts w:ascii="Times New Roman" w:hAnsi="Times New Roman" w:cs="Times New Roman"/>
+          <w:sz w:val="24"/>
+          <w:szCs w:val="24"/>
+        </w:rPr>
+        <w:t xml:space="preserve"> </w:t>
+      </w:r>
+      <w:r>
+        <w:rPr>
+          <w:rFonts w:ascii="Times New Roman" w:hAnsi="Times New Roman" w:cs="Times New Roman"/>
+          <w:b/>
+          <w:sz w:val="24"/>
+          <w:szCs w:val="24"/>
+        </w:rPr>
+        <w:t>${abr_empresa}</w:t>
+      </w:r>
+      <w:r>
+        <w:rPr>
+          <w:rFonts w:ascii="Times New Roman" w:hAnsi="Times New Roman" w:cs="Times New Roman"/>
+          <w:sz w:val="24"/>
+          <w:szCs w:val="24"/>
+        </w:rPr>
+        <w:t xml:space="preserve">, </w:t>
+      </w:r>
+      <w:r>
+        <w:rPr>
+          <w:rFonts w:ascii="Times New Roman" w:hAnsi="Times New Roman" w:cs="Times New Roman"/>
+          <w:sz w:val="24"/>
+          <w:szCs w:val="24"/>
+        </w:rPr>
+        <w:t xml:space="preserve">el cual consta </w:t>
+      </w:r>
+      <w:r>
+        <w:rPr>
+          <w:rFonts w:ascii="Times New Roman" w:hAnsi="Times New Roman" w:cs="Times New Roman"/>
+          <w:sz w:val="24"/>
+          <w:szCs w:val="24"/>
+        </w:rPr>
+        <w:t>${contenido}</w:t>
+      </w:r>
+      <w:r>
+        <w:rPr>
+          <w:rFonts w:ascii="Times New Roman" w:hAnsi="Times New Roman" w:cs="Times New Roman"/>
+          <w:sz w:val="24"/>
+          <w:szCs w:val="24"/>
+        </w:rPr>
+        <w:t xml:space="preserve">, todos los cuales han sido estampados con el sello que dice: </w:t>
+      </w:r>
+      <w:r>
+        <w:rPr>
+          <w:rFonts w:ascii="Times New Roman" w:hAnsi="Times New Roman" w:cs="Times New Roman"/>
+          <w:b/>
+          <w:sz w:val="24"/>
+          <w:szCs w:val="24"/>
+        </w:rPr>
+        <w:t>“APROBADO DIRECCION GENERAL DE TRABAJO”</w:t>
+      </w:r>
+      <w:r>
+        <w:rPr>
+          <w:rFonts w:ascii="Times New Roman" w:hAnsi="Times New Roman" w:cs="Times New Roman"/>
+          <w:sz w:val="24"/>
+          <w:szCs w:val="24"/>
+        </w:rPr>
+        <w:t>.</w:t>
+      </w:r>
+      <w:r>
+        <w:rPr>
+          <w:rFonts w:ascii="Times New Roman" w:hAnsi="Times New Roman" w:cs="Times New Roman"/>
+          <w:sz w:val="24"/>
+          <w:szCs w:val="24"/>
+        </w:rPr>
+        <w:t xml:space="preserve"> </w:t>
+      </w:r>
+      <w:r>
+        <w:rPr>
+          <w:rFonts w:ascii="Times New Roman" w:hAnsi="Times New Roman" w:cs="Times New Roman"/>
+          <w:sz w:val="24"/>
+          <w:szCs w:val="24"/>
+        </w:rPr>
+        <w:t>En consecuencia, transcríbase esta resolución al interesado y a la Dirección General de Inspección de Trabajo, devolviéndole al peticionario dos ejemplares de dicho Reglamento, a fin de darle cumplimiento al Artículo 306 del código de Trabajo.</w:t>
+      </w:r>
+    </w:p>
+    <w:p>
+      <w:pPr>
+        <w:pStyle w:val="Textosinformato1"/>
+        <w:ind w:left="1134"/>
+        <w:jc w:val="both"/>
+        <w:rPr>
+          <w:rFonts w:ascii="Times New Roman" w:hAnsi="Times New Roman" w:cs="Times New Roman"/>
+          <w:sz w:val="24"/>
+          <w:szCs w:val="24"/>
+        </w:rPr>
+      </w:pPr>
+    </w:p>
+    <w:p>
+      <w:pPr>
+        <w:pStyle w:val="Textosinformato1"/>
+        <w:ind w:left="1134"/>
+        <w:jc w:val="both"/>
+        <w:rPr>
+          <w:rFonts w:ascii="Times New Roman" w:hAnsi="Times New Roman" w:cs="Times New Roman"/>
+          <w:sz w:val="24"/>
+          <w:szCs w:val="24"/>
+        </w:rPr>
+      </w:pPr>
+    </w:p>
+    <w:p>
+      <w:pPr>
+        <w:pStyle w:val="Textosinformato1"/>
+        <w:ind w:left="1134"/>
+        <w:jc w:val="both"/>
+        <w:rPr>
+          <w:rFonts w:ascii="Times New Roman" w:hAnsi="Times New Roman" w:cs="Times New Roman"/>
+          <w:sz w:val="24"/>
+          <w:szCs w:val="24"/>
+        </w:rPr>
+      </w:pPr>
+    </w:p>
+    <w:p>
+      <w:pPr>
+        <w:pStyle w:val="Textosinformato1"/>
+        <w:ind w:left="1134"/>
+        <w:jc w:val="both"/>
+        <w:rPr>
+          <w:rFonts w:ascii="Times New Roman" w:hAnsi="Times New Roman" w:cs="Times New Roman"/>
+          <w:sz w:val="24"/>
+          <w:szCs w:val="24"/>
+        </w:rPr>
+      </w:pPr>
+    </w:p>
+    <w:p>
+      <w:pPr>
+        <w:pStyle w:val="Textosinformato1"/>
+        <w:jc w:val="right"/>
+        <w:rPr>
+          <w:rFonts w:ascii="Times New Roman" w:hAnsi="Times New Roman" w:cs="Times New Roman"/>
+          <w:b/>
+          <w:sz w:val="24"/>
+          <w:szCs w:val="24"/>
+        </w:rPr>
+      </w:pPr>
+      <w:r>
+        <w:rPr>
+          <w:rFonts w:ascii="Times New Roman" w:hAnsi="Times New Roman" w:cs="Times New Roman"/>
+          <w:b/>
+          <w:sz w:val="24"/>
+          <w:szCs w:val="24"/>
+        </w:rPr>
+        <w:t>${</w:t>
+      </w:r>
+      <w:r>
+        <w:rPr>
+          <w:rFonts w:ascii="Times New Roman" w:hAnsi="Times New Roman" w:cs="Times New Roman"/>
+          <w:b/>
+          <w:sz w:val="24"/>
+          <w:szCs w:val="24"/>
+        </w:rPr>
+        <w:t>estudio_diretor</w:t>
+      </w:r>
+      <w:r>
+        <w:rPr>
+          <w:rFonts w:ascii="Times New Roman" w:hAnsi="Times New Roman" w:cs="Times New Roman"/>
+          <w:b/>
+          <w:sz w:val="24"/>
+          <w:szCs w:val="24"/>
+        </w:rPr>
+        <w:t>} ${</w:t>
+      </w:r>
+      <w:r>
+        <w:rPr>
+          <w:rFonts w:ascii="Times New Roman" w:hAnsi="Times New Roman" w:cs="Times New Roman"/>
+          <w:b/>
+          <w:sz w:val="24"/>
+          <w:szCs w:val="24"/>
+        </w:rPr>
+        <w:t>nombre_director</w:t>
+      </w:r>
       <w:r>
         <w:rPr>
           <w:rFonts w:ascii="Times New Roman" w:hAnsi="Times New Roman" w:cs="Times New Roman"/>
@@ -1123,7 +1067,7 @@
 </file>
 
 <file path=word/endnotes.xml><?xml version="1.0" encoding="utf-8"?>
-<w:endnotes xmlns:wpc="http://schemas.microsoft.com/office/word/2010/wordprocessingCanvas" xmlns:cx="http://schemas.microsoft.com/office/drawing/2014/chartex" xmlns:cx1="http://schemas.microsoft.com/office/drawing/2015/9/8/chartex" xmlns:mc="http://schemas.openxmlformats.org/markup-compatibility/2006" xmlns:o="urn:schemas-microsoft-com:office:office" xmlns:r="http://schemas.openxmlformats.org/officeDocument/2006/relationships" xmlns:m="http://schemas.openxmlformats.org/officeDocument/2006/math" xmlns:v="urn:schemas-microsoft-com:vml" xmlns:wp14="http://schemas.microsoft.com/office/word/2010/wordprocessingDrawing" xmlns:wp="http://schemas.openxmlformats.org/drawingml/2006/wordprocessingDrawing" xmlns:w10="urn:schemas-microsoft-com:office:word" xmlns:w="http://schemas.openxmlformats.org/wordprocessingml/2006/main" xmlns:w14="http://schemas.microsoft.com/office/word/2010/wordml" xmlns:w15="http://schemas.microsoft.com/office/word/2012/wordml" xmlns:w16se="http://schemas.microsoft.com/office/word/2015/wordml/symex" xmlns:wpg="http://schemas.microsoft.com/office/word/2010/wordprocessingGroup" xmlns:wpi="http://schemas.microsoft.com/office/word/2010/wordprocessingInk" xmlns:wne="http://schemas.microsoft.com/office/word/2006/wordml" xmlns:wps="http://schemas.microsoft.com/office/word/2010/wordprocessingShape" mc:Ignorable="w14 w15 w16se wp14">
+<w:endnotes xmlns:wpc="http://schemas.microsoft.com/office/word/2010/wordprocessingCanvas" xmlns:cx="http://schemas.microsoft.com/office/drawing/2014/chartex" xmlns:mc="http://schemas.openxmlformats.org/markup-compatibility/2006" xmlns:o="urn:schemas-microsoft-com:office:office" xmlns:r="http://schemas.openxmlformats.org/officeDocument/2006/relationships" xmlns:m="http://schemas.openxmlformats.org/officeDocument/2006/math" xmlns:v="urn:schemas-microsoft-com:vml" xmlns:wp14="http://schemas.microsoft.com/office/word/2010/wordprocessingDrawing" xmlns:wp="http://schemas.openxmlformats.org/drawingml/2006/wordprocessingDrawing" xmlns:w10="urn:schemas-microsoft-com:office:word" xmlns:w="http://schemas.openxmlformats.org/wordprocessingml/2006/main" xmlns:w14="http://schemas.microsoft.com/office/word/2010/wordml" xmlns:w15="http://schemas.microsoft.com/office/word/2012/wordml" xmlns:w16se="http://schemas.microsoft.com/office/word/2015/wordml/symex" xmlns:wpg="http://schemas.microsoft.com/office/word/2010/wordprocessingGroup" xmlns:wpi="http://schemas.microsoft.com/office/word/2010/wordprocessingInk" xmlns:wne="http://schemas.microsoft.com/office/word/2006/wordml" xmlns:wps="http://schemas.microsoft.com/office/word/2010/wordprocessingShape" mc:Ignorable="w14 w15 w16se wp14">
   <w:endnote w:type="separator" w:id="-1">
     <w:p>
       <w:r>
@@ -1142,7 +1086,7 @@
 </file>
 
 <file path=word/footnotes.xml><?xml version="1.0" encoding="utf-8"?>
-<w:footnotes xmlns:wpc="http://schemas.microsoft.com/office/word/2010/wordprocessingCanvas" xmlns:cx="http://schemas.microsoft.com/office/drawing/2014/chartex" xmlns:cx1="http://schemas.microsoft.com/office/drawing/2015/9/8/chartex" xmlns:mc="http://schemas.openxmlformats.org/markup-compatibility/2006" xmlns:o="urn:schemas-microsoft-com:office:office" xmlns:r="http://schemas.openxmlformats.org/officeDocument/2006/relationships" xmlns:m="http://schemas.openxmlformats.org/officeDocument/2006/math" xmlns:v="urn:schemas-microsoft-com:vml" xmlns:wp14="http://schemas.microsoft.com/office/word/2010/wordprocessingDrawing" xmlns:wp="http://schemas.openxmlformats.org/drawingml/2006/wordprocessingDrawing" xmlns:w10="urn:schemas-microsoft-com:office:word" xmlns:w="http://schemas.openxmlformats.org/wordprocessingml/2006/main" xmlns:w14="http://schemas.microsoft.com/office/word/2010/wordml" xmlns:w15="http://schemas.microsoft.com/office/word/2012/wordml" xmlns:w16se="http://schemas.microsoft.com/office/word/2015/wordml/symex" xmlns:wpg="http://schemas.microsoft.com/office/word/2010/wordprocessingGroup" xmlns:wpi="http://schemas.microsoft.com/office/word/2010/wordprocessingInk" xmlns:wne="http://schemas.microsoft.com/office/word/2006/wordml" xmlns:wps="http://schemas.microsoft.com/office/word/2010/wordprocessingShape" mc:Ignorable="w14 w15 w16se wp14">
+<w:footnotes xmlns:wpc="http://schemas.microsoft.com/office/word/2010/wordprocessingCanvas" xmlns:cx="http://schemas.microsoft.com/office/drawing/2014/chartex" xmlns:mc="http://schemas.openxmlformats.org/markup-compatibility/2006" xmlns:o="urn:schemas-microsoft-com:office:office" xmlns:r="http://schemas.openxmlformats.org/officeDocument/2006/relationships" xmlns:m="http://schemas.openxmlformats.org/officeDocument/2006/math" xmlns:v="urn:schemas-microsoft-com:vml" xmlns:wp14="http://schemas.microsoft.com/office/word/2010/wordprocessingDrawing" xmlns:wp="http://schemas.openxmlformats.org/drawingml/2006/wordprocessingDrawing" xmlns:w10="urn:schemas-microsoft-com:office:word" xmlns:w="http://schemas.openxmlformats.org/wordprocessingml/2006/main" xmlns:w14="http://schemas.microsoft.com/office/word/2010/wordml" xmlns:w15="http://schemas.microsoft.com/office/word/2012/wordml" xmlns:w16se="http://schemas.microsoft.com/office/word/2015/wordml/symex" xmlns:wpg="http://schemas.microsoft.com/office/word/2010/wordprocessingGroup" xmlns:wpi="http://schemas.microsoft.com/office/word/2010/wordprocessingInk" xmlns:wne="http://schemas.microsoft.com/office/word/2006/wordml" xmlns:wps="http://schemas.microsoft.com/office/word/2010/wordprocessingShape" mc:Ignorable="w14 w15 w16se wp14">
   <w:footnote w:type="separator" w:id="-1">
     <w:p>
       <w:r>

</xml_diff>